<commit_message>
Add support for bold, italic, and underlined text in Word to LaTeX conversion pipeline.
</commit_message>
<xml_diff>
--- a/paper/test.docx
+++ b/paper/test.docx
@@ -150,8 +150,16 @@
         <w:rPr>
           <w:rFonts w:ascii="Arial" w:hAnsi="Arial" w:cs="Arial"/>
         </w:rPr>
-        <w:t xml:space="preserve"> Second sentence \cite{</w:t>
-      </w:r>
+        <w:t xml:space="preserve"> Second sentence \</w:t>
+      </w:r>
+      <w:proofErr w:type="gramStart"/>
+      <w:r>
+        <w:rPr>
+          <w:rFonts w:ascii="Arial" w:hAnsi="Arial" w:cs="Arial"/>
+        </w:rPr>
+        <w:t>cite{</w:t>
+      </w:r>
+      <w:proofErr w:type="gramEnd"/>
       <w:r>
         <w:rPr>
           <w:rFonts w:ascii="Arial" w:hAnsi="Arial" w:cs="Arial"/>
@@ -163,9 +171,351 @@
           <w:rFonts w:ascii="Arial" w:hAnsi="Arial" w:cs="Arial"/>
         </w:rPr>
         <w:t>}.</w:t>
+      </w:r>
+    </w:p>
+    <w:p>
+      <w:pPr>
+        <w:rPr>
+          <w:rFonts w:ascii="Arial" w:hAnsi="Arial" w:cs="Arial"/>
+        </w:rPr>
+      </w:pPr>
+      <w:r>
+        <w:rPr>
+          <w:rFonts w:ascii="Arial" w:hAnsi="Arial" w:cs="Arial"/>
+        </w:rPr>
+        <w:t>\begin{figure}[</w:t>
+      </w:r>
+      <w:proofErr w:type="spellStart"/>
+      <w:r>
+        <w:rPr>
+          <w:rFonts w:ascii="Arial" w:hAnsi="Arial" w:cs="Arial"/>
+        </w:rPr>
+        <w:t>ht</w:t>
+      </w:r>
+      <w:proofErr w:type="spellEnd"/>
+      <w:r>
+        <w:rPr>
+          <w:rFonts w:ascii="Arial" w:hAnsi="Arial" w:cs="Arial"/>
+        </w:rPr>
+        <w:t>]</w:t>
+      </w:r>
+    </w:p>
+    <w:p>
+      <w:pPr>
+        <w:rPr>
+          <w:rFonts w:ascii="Arial" w:hAnsi="Arial" w:cs="Arial"/>
+        </w:rPr>
+      </w:pPr>
+      <w:r>
+        <w:rPr>
+          <w:rFonts w:ascii="Arial" w:hAnsi="Arial" w:cs="Arial"/>
+        </w:rPr>
+        <w:t>\centering</w:t>
+      </w:r>
+    </w:p>
+    <w:p>
+      <w:pPr>
+        <w:rPr>
+          <w:rFonts w:ascii="Arial" w:hAnsi="Arial" w:cs="Arial"/>
+        </w:rPr>
+      </w:pPr>
+      <w:r>
+        <w:rPr>
+          <w:rFonts w:ascii="Arial" w:hAnsi="Arial" w:cs="Arial"/>
+        </w:rPr>
+        <w:t>\</w:t>
+      </w:r>
+      <w:proofErr w:type="spellStart"/>
+      <w:r>
+        <w:rPr>
+          <w:rFonts w:ascii="Arial" w:hAnsi="Arial" w:cs="Arial"/>
+        </w:rPr>
+        <w:t>includeg</w:t>
+      </w:r>
+      <w:r>
+        <w:rPr>
+          <w:rFonts w:ascii="Arial" w:hAnsi="Arial" w:cs="Arial"/>
+        </w:rPr>
+        <w:t>raphics</w:t>
+      </w:r>
+      <w:proofErr w:type="spellEnd"/>
+      <w:r>
+        <w:rPr>
+          <w:rFonts w:ascii="Arial" w:hAnsi="Arial" w:cs="Arial"/>
+        </w:rPr>
+        <w:t>[width=\</w:t>
+      </w:r>
+      <w:proofErr w:type="spellStart"/>
+      <w:r>
+        <w:rPr>
+          <w:rFonts w:ascii="Arial" w:hAnsi="Arial" w:cs="Arial"/>
+        </w:rPr>
+        <w:t>linewidth</w:t>
+      </w:r>
+      <w:proofErr w:type="spellEnd"/>
+      <w:r>
+        <w:rPr>
+          <w:rFonts w:ascii="Arial" w:hAnsi="Arial" w:cs="Arial"/>
+        </w:rPr>
+        <w:t>]{fig-</w:t>
+      </w:r>
+      <w:proofErr w:type="spellStart"/>
+      <w:r>
+        <w:rPr>
+          <w:rFonts w:ascii="Arial" w:hAnsi="Arial" w:cs="Arial"/>
+        </w:rPr>
+        <w:t>limma</w:t>
+      </w:r>
+      <w:proofErr w:type="spellEnd"/>
+      <w:r>
+        <w:rPr>
+          <w:rFonts w:ascii="Arial" w:hAnsi="Arial" w:cs="Arial"/>
+        </w:rPr>
+        <w:t>}</w:t>
+      </w:r>
+    </w:p>
+    <w:p>
+      <w:pPr>
+        <w:rPr>
+          <w:rFonts w:ascii="Arial" w:hAnsi="Arial" w:cs="Arial"/>
+        </w:rPr>
+      </w:pPr>
+      <w:r>
+        <w:rPr>
+          <w:rFonts w:ascii="Arial" w:hAnsi="Arial" w:cs="Arial"/>
+        </w:rPr>
+        <w:t xml:space="preserve">\caption{Legend (350 words max). </w:t>
+      </w:r>
+      <w:proofErr w:type="gramStart"/>
+      <w:r>
+        <w:rPr>
+          <w:rFonts w:ascii="Arial" w:hAnsi="Arial" w:cs="Arial"/>
+        </w:rPr>
+        <w:t>Example legend text.}</w:t>
+      </w:r>
+      <w:proofErr w:type="gramEnd"/>
+    </w:p>
+    <w:p>
+      <w:pPr>
+        <w:rPr>
+          <w:rFonts w:ascii="Arial" w:hAnsi="Arial" w:cs="Arial"/>
+        </w:rPr>
+      </w:pPr>
+      <w:r>
+        <w:rPr>
+          <w:rFonts w:ascii="Arial" w:hAnsi="Arial" w:cs="Arial"/>
+        </w:rPr>
+        <w:t>\label{</w:t>
+      </w:r>
+      <w:proofErr w:type="spellStart"/>
+      <w:r>
+        <w:rPr>
+          <w:rFonts w:ascii="Arial" w:hAnsi="Arial" w:cs="Arial"/>
+        </w:rPr>
+        <w:t>fig:stream</w:t>
+      </w:r>
+      <w:proofErr w:type="spellEnd"/>
+      <w:r>
+        <w:rPr>
+          <w:rFonts w:ascii="Arial" w:hAnsi="Arial" w:cs="Arial"/>
+        </w:rPr>
+        <w:t>}</w:t>
+      </w:r>
+    </w:p>
+    <w:p>
+      <w:pPr>
+        <w:rPr>
+          <w:rFonts w:ascii="Arial" w:hAnsi="Arial" w:cs="Arial"/>
+        </w:rPr>
+      </w:pPr>
+      <w:r>
+        <w:rPr>
+          <w:rFonts w:ascii="Arial" w:hAnsi="Arial" w:cs="Arial"/>
+        </w:rPr>
+        <w:t>\end{figure}</w:t>
+      </w:r>
+    </w:p>
+    <w:p>
+      <w:pPr>
+        <w:rPr>
+          <w:rFonts w:ascii="Arial" w:hAnsi="Arial" w:cs="Arial"/>
+          <w:b/>
+          <w:i/>
+          <w:u w:val="single"/>
+        </w:rPr>
+      </w:pPr>
+      <w:r>
+        <w:rPr>
+          <w:rFonts w:ascii="Arial" w:hAnsi="Arial" w:cs="Arial"/>
+        </w:rPr>
+        <w:t>See</w:t>
+      </w:r>
+      <w:r>
+        <w:rPr>
+          <w:rFonts w:ascii="Arial" w:hAnsi="Arial" w:cs="Arial"/>
+        </w:rPr>
+        <w:t xml:space="preserve"> </w:t>
+      </w:r>
+      <w:r>
+        <w:rPr>
+          <w:rFonts w:ascii="Arial" w:hAnsi="Arial" w:cs="Arial"/>
+        </w:rPr>
+        <w:t xml:space="preserve">Fig. </w:t>
+      </w:r>
+      <w:r>
+        <w:rPr>
+          <w:rFonts w:ascii="Arial" w:hAnsi="Arial" w:cs="Arial"/>
+        </w:rPr>
+        <w:t>\</w:t>
+      </w:r>
+      <w:proofErr w:type="gramStart"/>
+      <w:r>
+        <w:rPr>
+          <w:rFonts w:ascii="Arial" w:hAnsi="Arial" w:cs="Arial"/>
+        </w:rPr>
+        <w:t>ref{</w:t>
+      </w:r>
+      <w:proofErr w:type="spellStart"/>
+      <w:proofErr w:type="gramEnd"/>
+      <w:r>
+        <w:rPr>
+          <w:rFonts w:ascii="Arial" w:hAnsi="Arial" w:cs="Arial"/>
+        </w:rPr>
+        <w:t>fig:st</w:t>
+      </w:r>
+      <w:r>
+        <w:rPr>
+          <w:rFonts w:ascii="Arial" w:hAnsi="Arial" w:cs="Arial"/>
+        </w:rPr>
+        <w:t>r</w:t>
+      </w:r>
+      <w:r>
+        <w:rPr>
+          <w:rFonts w:ascii="Arial" w:hAnsi="Arial" w:cs="Arial"/>
+        </w:rPr>
+        <w:t>eam</w:t>
+      </w:r>
+      <w:proofErr w:type="spellEnd"/>
+      <w:r>
+        <w:rPr>
+          <w:rFonts w:ascii="Arial" w:hAnsi="Arial" w:cs="Arial"/>
+        </w:rPr>
+        <w:t>}!</w:t>
+      </w:r>
+      <w:r>
+        <w:rPr>
+          <w:rFonts w:ascii="Arial" w:hAnsi="Arial" w:cs="Arial"/>
+        </w:rPr>
+        <w:t xml:space="preserve"> </w:t>
+      </w:r>
+      <w:r>
+        <w:rPr>
+          <w:rFonts w:ascii="Arial" w:hAnsi="Arial" w:cs="Arial"/>
+          <w:b/>
+          <w:i/>
+          <w:u w:val="single"/>
+        </w:rPr>
+        <w:t>Wow!</w:t>
+      </w:r>
+    </w:p>
+    <w:p>
+      <w:pPr>
+        <w:pStyle w:val="Heading2"/>
+      </w:pPr>
+      <w:r>
+        <w:t>Methods</w:t>
+      </w:r>
+    </w:p>
+    <w:p>
+      <w:pPr>
+        <w:rPr>
+          <w:rFonts w:ascii="Arial" w:hAnsi="Arial" w:cs="Arial"/>
+        </w:rPr>
+      </w:pPr>
+      <w:proofErr w:type="gramStart"/>
+      <w:r>
+        <w:rPr>
+          <w:rFonts w:ascii="Arial" w:hAnsi="Arial" w:cs="Arial"/>
+        </w:rPr>
+        <w:t>Sentence 1.</w:t>
+      </w:r>
+      <w:proofErr w:type="gramEnd"/>
+      <w:r>
+        <w:rPr>
+          <w:rFonts w:ascii="Arial" w:hAnsi="Arial" w:cs="Arial"/>
+        </w:rPr>
+        <w:t xml:space="preserve"> </w:t>
+      </w:r>
+      <w:proofErr w:type="gramStart"/>
+      <w:r>
+        <w:rPr>
+          <w:rFonts w:ascii="Arial" w:hAnsi="Arial" w:cs="Arial"/>
+        </w:rPr>
+        <w:t>Sentence 2.</w:t>
+      </w:r>
+      <w:proofErr w:type="gramEnd"/>
+    </w:p>
+    <w:p>
+      <w:pPr>
+        <w:rPr>
+          <w:rFonts w:ascii="Arial" w:hAnsi="Arial" w:cs="Arial"/>
+        </w:rPr>
+      </w:pPr>
+      <w:proofErr w:type="gramStart"/>
+      <w:r>
+        <w:rPr>
+          <w:rFonts w:ascii="Arial" w:hAnsi="Arial" w:cs="Arial"/>
+        </w:rPr>
+        <w:t>Sentence 3.</w:t>
+      </w:r>
+      <w:proofErr w:type="gramEnd"/>
+      <w:r>
+        <w:rPr>
+          <w:rFonts w:ascii="Arial" w:hAnsi="Arial" w:cs="Arial"/>
+        </w:rPr>
+        <w:t xml:space="preserve"> </w:t>
+      </w:r>
+    </w:p>
+    <w:p>
+      <w:pPr>
+        <w:rPr>
+          <w:rFonts w:ascii="Arial" w:hAnsi="Arial" w:cs="Arial"/>
+        </w:rPr>
+      </w:pPr>
+    </w:p>
+    <w:p>
+      <w:pPr>
+        <w:rPr>
+          <w:rFonts w:ascii="Arial" w:hAnsi="Arial" w:cs="Arial"/>
+        </w:rPr>
+      </w:pPr>
+      <w:r>
+        <w:rPr>
+          <w:rFonts w:ascii="Arial" w:hAnsi="Arial" w:cs="Arial"/>
+        </w:rPr>
+        <w:t>This</w:t>
       </w:r>
       <w:bookmarkStart w:id="0" w:name="_GoBack"/>
       <w:bookmarkEnd w:id="0"/>
+      <w:r>
+        <w:rPr>
+          <w:rFonts w:ascii="Arial" w:hAnsi="Arial" w:cs="Arial"/>
+        </w:rPr>
+        <w:t xml:space="preserve"> is paragraph 2.</w:t>
+      </w:r>
+      <w:r>
+        <w:rPr>
+          <w:rFonts w:ascii="Arial" w:hAnsi="Arial" w:cs="Arial"/>
+        </w:rPr>
+        <w:t xml:space="preserve"> </w:t>
+      </w:r>
+    </w:p>
+    <w:p>
+      <w:pPr>
+        <w:rPr>
+          <w:rFonts w:ascii="Arial" w:hAnsi="Arial" w:cs="Arial"/>
+        </w:rPr>
+      </w:pPr>
     </w:p>
     <w:p>
       <w:r>

</xml_diff>

<commit_message>
Establish more infrastructure for writing paper.
*  Format BibTex file
*  Number supplementary tables and figures
</commit_message>
<xml_diff>
--- a/paper/test.docx
+++ b/paper/test.docx
@@ -493,35 +493,186 @@
         <w:rPr>
           <w:rFonts w:ascii="Arial" w:hAnsi="Arial" w:cs="Arial"/>
         </w:rPr>
-        <w:t>This</w:t>
-      </w:r>
+        <w:t>This is paragraph 2.</w:t>
+      </w:r>
+      <w:r>
+        <w:rPr>
+          <w:rFonts w:ascii="Arial" w:hAnsi="Arial" w:cs="Arial"/>
+        </w:rPr>
+        <w:t xml:space="preserve"> </w:t>
+      </w:r>
+    </w:p>
+    <w:p>
+      <w:pPr>
+        <w:rPr>
+          <w:rFonts w:ascii="Arial" w:hAnsi="Arial" w:cs="Arial"/>
+        </w:rPr>
+      </w:pPr>
+    </w:p>
+    <w:p>
+      <w:r>
+        <w:t>\bibliography{sample}</w:t>
+      </w:r>
+    </w:p>
+    <w:p>
       <w:bookmarkStart w:id="0" w:name="_GoBack"/>
       <w:bookmarkEnd w:id="0"/>
-      <w:r>
-        <w:rPr>
-          <w:rFonts w:ascii="Arial" w:hAnsi="Arial" w:cs="Arial"/>
-        </w:rPr>
-        <w:t xml:space="preserve"> is paragraph 2.</w:t>
-      </w:r>
-      <w:r>
-        <w:rPr>
-          <w:rFonts w:ascii="Arial" w:hAnsi="Arial" w:cs="Arial"/>
-        </w:rPr>
-        <w:t xml:space="preserve"> </w:t>
-      </w:r>
-    </w:p>
-    <w:p>
-      <w:pPr>
-        <w:rPr>
-          <w:rFonts w:ascii="Arial" w:hAnsi="Arial" w:cs="Arial"/>
-        </w:rPr>
-      </w:pPr>
-    </w:p>
-    <w:p>
-      <w:r>
-        <w:t>\bibliography{sample}</w:t>
-      </w:r>
-    </w:p>
+    </w:p>
+    <w:p>
+      <w:pPr>
+        <w:pStyle w:val="LaTeX"/>
+      </w:pPr>
+      <w:r>
+        <w:t>\begin{table}[</w:t>
+      </w:r>
+      <w:proofErr w:type="spellStart"/>
+      <w:r>
+        <w:t>ht</w:t>
+      </w:r>
+      <w:proofErr w:type="spellEnd"/>
+      <w:r>
+        <w:t>]</w:t>
+      </w:r>
+    </w:p>
+    <w:p>
+      <w:pPr>
+        <w:pStyle w:val="LaTeX"/>
+      </w:pPr>
+      <w:r>
+        <w:t>\centering</w:t>
+      </w:r>
+    </w:p>
+    <w:p>
+      <w:pPr>
+        <w:pStyle w:val="LaTeX"/>
+      </w:pPr>
+      <w:r>
+        <w:t>\begin{tabular}{|</w:t>
+      </w:r>
+      <w:proofErr w:type="spellStart"/>
+      <w:r>
+        <w:t>l|l|l</w:t>
+      </w:r>
+      <w:proofErr w:type="spellEnd"/>
+      <w:r>
+        <w:t>|}</w:t>
+      </w:r>
+    </w:p>
+    <w:p>
+      <w:pPr>
+        <w:pStyle w:val="LaTeX"/>
+      </w:pPr>
+      <w:r>
+        <w:t>\</w:t>
+      </w:r>
+      <w:proofErr w:type="spellStart"/>
+      <w:r>
+        <w:t>hline</w:t>
+      </w:r>
+      <w:proofErr w:type="spellEnd"/>
+    </w:p>
+    <w:p>
+      <w:pPr>
+        <w:pStyle w:val="LaTeX"/>
+      </w:pPr>
+      <w:r>
+        <w:t>Condition &amp; n &amp; p \\</w:t>
+      </w:r>
+    </w:p>
+    <w:p>
+      <w:pPr>
+        <w:pStyle w:val="LaTeX"/>
+      </w:pPr>
+      <w:r>
+        <w:t>\</w:t>
+      </w:r>
+      <w:proofErr w:type="spellStart"/>
+      <w:r>
+        <w:t>hline</w:t>
+      </w:r>
+      <w:proofErr w:type="spellEnd"/>
+    </w:p>
+    <w:p>
+      <w:pPr>
+        <w:pStyle w:val="LaTeX"/>
+      </w:pPr>
+      <w:r>
+        <w:t>A &amp; 5 &amp; 0.1 \\</w:t>
+      </w:r>
+    </w:p>
+    <w:p>
+      <w:pPr>
+        <w:pStyle w:val="LaTeX"/>
+      </w:pPr>
+      <w:r>
+        <w:t>\</w:t>
+      </w:r>
+      <w:proofErr w:type="spellStart"/>
+      <w:r>
+        <w:t>hline</w:t>
+      </w:r>
+      <w:proofErr w:type="spellEnd"/>
+    </w:p>
+    <w:p>
+      <w:pPr>
+        <w:pStyle w:val="LaTeX"/>
+      </w:pPr>
+      <w:r>
+        <w:t>B &amp; 10 &amp; 0.01 \\</w:t>
+      </w:r>
+    </w:p>
+    <w:p>
+      <w:pPr>
+        <w:pStyle w:val="LaTeX"/>
+      </w:pPr>
+      <w:r>
+        <w:t>\</w:t>
+      </w:r>
+      <w:proofErr w:type="spellStart"/>
+      <w:r>
+        <w:t>hline</w:t>
+      </w:r>
+      <w:proofErr w:type="spellEnd"/>
+    </w:p>
+    <w:p>
+      <w:pPr>
+        <w:pStyle w:val="LaTeX"/>
+      </w:pPr>
+      <w:r>
+        <w:t>\end{tabular}</w:t>
+      </w:r>
+    </w:p>
+    <w:p>
+      <w:pPr>
+        <w:pStyle w:val="LaTeX"/>
+      </w:pPr>
+      <w:r>
+        <w:t>\caption{\label{</w:t>
+      </w:r>
+      <w:proofErr w:type="spellStart"/>
+      <w:r>
+        <w:t>tab:example</w:t>
+      </w:r>
+      <w:proofErr w:type="spellEnd"/>
+      <w:r>
+        <w:t xml:space="preserve">}Legend (350 words max). </w:t>
+      </w:r>
+      <w:proofErr w:type="gramStart"/>
+      <w:r>
+        <w:t>Example legend text.}</w:t>
+      </w:r>
+      <w:proofErr w:type="gramEnd"/>
+    </w:p>
+    <w:p>
+      <w:pPr>
+        <w:pStyle w:val="LaTeX"/>
+      </w:pPr>
+      <w:r>
+        <w:lastRenderedPageBreak/>
+        <w:t>\end{table}</w:t>
+      </w:r>
+    </w:p>
+    <w:p/>
     <w:sectPr>
       <w:pgSz w:w="12240" w:h="15840"/>
       <w:pgMar w:top="1440" w:right="1440" w:bottom="1440" w:left="1440" w:header="720" w:footer="720" w:gutter="0"/>
@@ -812,6 +963,20 @@
     <w:qFormat/>
     <w:rsid w:val="00866D49"/>
   </w:style>
+  <w:style w:type="paragraph" w:customStyle="1" w:styleId="LaTeX">
+    <w:name w:val="LaTeX"/>
+    <w:basedOn w:val="Normal"/>
+    <w:qFormat/>
+    <w:rsid w:val="00995534"/>
+    <w:pPr>
+      <w:spacing w:after="0" w:line="240" w:lineRule="auto"/>
+    </w:pPr>
+    <w:rPr>
+      <w:rFonts w:ascii="Consolas" w:hAnsi="Consolas" w:cs="Arial"/>
+      <w:sz w:val="16"/>
+      <w:szCs w:val="24"/>
+    </w:rPr>
+  </w:style>
 </w:styles>
 </file>
 
@@ -1094,6 +1259,20 @@
     <w:basedOn w:val="Normal"/>
     <w:qFormat/>
     <w:rsid w:val="00866D49"/>
+  </w:style>
+  <w:style w:type="paragraph" w:customStyle="1" w:styleId="LaTeX">
+    <w:name w:val="LaTeX"/>
+    <w:basedOn w:val="Normal"/>
+    <w:qFormat/>
+    <w:rsid w:val="00995534"/>
+    <w:pPr>
+      <w:spacing w:after="0" w:line="240" w:lineRule="auto"/>
+    </w:pPr>
+    <w:rPr>
+      <w:rFonts w:ascii="Consolas" w:hAnsi="Consolas" w:cs="Arial"/>
+      <w:sz w:val="16"/>
+      <w:szCs w:val="24"/>
+    </w:rPr>
   </w:style>
 </w:styles>
 </file>

</xml_diff>